<commit_message>
re-arranged the content list in logical order
</commit_message>
<xml_diff>
--- a/Warsong Project production notes.docx
+++ b/Warsong Project production notes.docx
@@ -13,6 +13,7 @@
           <w:u w:val="single"/>
         </w:rPr>
       </w:pPr>
+      <w:proofErr w:type="spellStart"/>
       <w:r>
         <w:rPr>
           <w:rFonts w:ascii="Comic Sans MS" w:hAnsi="Comic Sans MS"/>
@@ -21,26 +22,90 @@
           <w:szCs w:val="28"/>
           <w:u w:val="single"/>
         </w:rPr>
-        <w:t>Warsong Project (content)</w:t>
-      </w:r>
-    </w:p>
-    <w:p>
-      <w:pPr>
-        <w:rPr>
-          <w:rFonts w:ascii="Comic Sans MS" w:hAnsi="Comic Sans MS"/>
-          <w:sz w:val="24"/>
-          <w:szCs w:val="24"/>
-          <w:u w:val="single"/>
-        </w:rPr>
-      </w:pPr>
-      <w:r>
-        <w:rPr>
-          <w:rFonts w:ascii="Comic Sans MS" w:hAnsi="Comic Sans MS"/>
-          <w:sz w:val="24"/>
-          <w:szCs w:val="24"/>
-          <w:u w:val="single"/>
-        </w:rPr>
-        <w:t xml:space="preserve">Grommash Hellscream </w:t>
+        <w:t>Warsong</w:t>
+      </w:r>
+      <w:proofErr w:type="spellEnd"/>
+      <w:r>
+        <w:rPr>
+          <w:rFonts w:ascii="Comic Sans MS" w:hAnsi="Comic Sans MS"/>
+          <w:i/>
+          <w:sz w:val="28"/>
+          <w:szCs w:val="28"/>
+          <w:u w:val="single"/>
+        </w:rPr>
+        <w:t xml:space="preserve"> Project (</w:t>
+      </w:r>
+      <w:proofErr w:type="spellStart"/>
+      <w:r>
+        <w:rPr>
+          <w:rFonts w:ascii="Comic Sans MS" w:hAnsi="Comic Sans MS"/>
+          <w:i/>
+          <w:sz w:val="28"/>
+          <w:szCs w:val="28"/>
+          <w:u w:val="single"/>
+        </w:rPr>
+        <w:t>content</w:t>
+      </w:r>
+      <w:proofErr w:type="spellEnd"/>
+      <w:r>
+        <w:rPr>
+          <w:rFonts w:ascii="Comic Sans MS" w:hAnsi="Comic Sans MS"/>
+          <w:i/>
+          <w:sz w:val="28"/>
+          <w:szCs w:val="28"/>
+          <w:u w:val="single"/>
+        </w:rPr>
+        <w:t>)</w:t>
+      </w:r>
+    </w:p>
+    <w:p>
+      <w:pPr>
+        <w:rPr>
+          <w:rFonts w:ascii="Comic Sans MS" w:hAnsi="Comic Sans MS"/>
+          <w:sz w:val="24"/>
+          <w:szCs w:val="24"/>
+          <w:u w:val="single"/>
+        </w:rPr>
+      </w:pPr>
+      <w:proofErr w:type="spellStart"/>
+      <w:r>
+        <w:rPr>
+          <w:rFonts w:ascii="Comic Sans MS" w:hAnsi="Comic Sans MS"/>
+          <w:sz w:val="24"/>
+          <w:szCs w:val="24"/>
+          <w:u w:val="single"/>
+        </w:rPr>
+        <w:t>Grommash</w:t>
+      </w:r>
+      <w:proofErr w:type="spellEnd"/>
+      <w:r>
+        <w:rPr>
+          <w:rFonts w:ascii="Comic Sans MS" w:hAnsi="Comic Sans MS"/>
+          <w:sz w:val="24"/>
+          <w:szCs w:val="24"/>
+          <w:u w:val="single"/>
+        </w:rPr>
+        <w:t xml:space="preserve"> </w:t>
+      </w:r>
+      <w:proofErr w:type="spellStart"/>
+      <w:r>
+        <w:rPr>
+          <w:rFonts w:ascii="Comic Sans MS" w:hAnsi="Comic Sans MS"/>
+          <w:sz w:val="24"/>
+          <w:szCs w:val="24"/>
+          <w:u w:val="single"/>
+        </w:rPr>
+        <w:t>Hellscream</w:t>
+      </w:r>
+      <w:proofErr w:type="spellEnd"/>
+      <w:r>
+        <w:rPr>
+          <w:rFonts w:ascii="Comic Sans MS" w:hAnsi="Comic Sans MS"/>
+          <w:sz w:val="24"/>
+          <w:szCs w:val="24"/>
+          <w:u w:val="single"/>
+        </w:rPr>
+        <w:t xml:space="preserve"> </w:t>
       </w:r>
     </w:p>
     <w:p>
@@ -56,6 +121,7 @@
           <w:szCs w:val="24"/>
         </w:rPr>
       </w:pPr>
+      <w:proofErr w:type="spellStart"/>
       <w:r>
         <w:rPr>
           <w:rFonts w:ascii="Comic Sans MS" w:hAnsi="Comic Sans MS"/>
@@ -64,6 +130,7 @@
         </w:rPr>
         <w:t>Origins</w:t>
       </w:r>
+      <w:proofErr w:type="spellEnd"/>
     </w:p>
     <w:p>
       <w:pPr>
@@ -76,15 +143,57 @@
           <w:rFonts w:ascii="Comic Sans MS" w:hAnsi="Comic Sans MS"/>
           <w:sz w:val="24"/>
           <w:szCs w:val="24"/>
-        </w:rPr>
-      </w:pPr>
-      <w:r>
-        <w:rPr>
-          <w:rFonts w:ascii="Comic Sans MS" w:hAnsi="Comic Sans MS"/>
-          <w:sz w:val="24"/>
-          <w:szCs w:val="24"/>
-        </w:rPr>
-        <w:t>War of the Clans</w:t>
+          <w:lang w:val="en-US"/>
+        </w:rPr>
+      </w:pPr>
+      <w:r>
+        <w:rPr>
+          <w:rFonts w:ascii="Comic Sans MS" w:hAnsi="Comic Sans MS"/>
+          <w:sz w:val="24"/>
+          <w:szCs w:val="24"/>
+          <w:lang w:val="en-US"/>
+        </w:rPr>
+        <w:t>Blood and Honor (</w:t>
+      </w:r>
+      <w:proofErr w:type="spellStart"/>
+      <w:r>
+        <w:rPr>
+          <w:rFonts w:ascii="Comic Sans MS" w:hAnsi="Comic Sans MS"/>
+          <w:sz w:val="24"/>
+          <w:szCs w:val="24"/>
+          <w:lang w:val="en-US"/>
+        </w:rPr>
+        <w:t>Lok´tar</w:t>
+      </w:r>
+      <w:proofErr w:type="spellEnd"/>
+      <w:r>
+        <w:rPr>
+          <w:rFonts w:ascii="Comic Sans MS" w:hAnsi="Comic Sans MS"/>
+          <w:sz w:val="24"/>
+          <w:szCs w:val="24"/>
+          <w:lang w:val="en-US"/>
+        </w:rPr>
+        <w:t xml:space="preserve"> </w:t>
+      </w:r>
+      <w:proofErr w:type="spellStart"/>
+      <w:r>
+        <w:rPr>
+          <w:rFonts w:ascii="Comic Sans MS" w:hAnsi="Comic Sans MS"/>
+          <w:sz w:val="24"/>
+          <w:szCs w:val="24"/>
+          <w:lang w:val="en-US"/>
+        </w:rPr>
+        <w:t>Ogar</w:t>
+      </w:r>
+      <w:proofErr w:type="spellEnd"/>
+      <w:r>
+        <w:rPr>
+          <w:rFonts w:ascii="Comic Sans MS" w:hAnsi="Comic Sans MS"/>
+          <w:sz w:val="24"/>
+          <w:szCs w:val="24"/>
+          <w:lang w:val="en-US"/>
+        </w:rPr>
+        <w:t>)</w:t>
       </w:r>
     </w:p>
     <w:p>
@@ -108,7 +217,7 @@
           <w:szCs w:val="24"/>
           <w:lang w:val="en-US"/>
         </w:rPr>
-        <w:t>Blood and Honor (Lok´tar Ogar)</w:t>
+        <w:t>War with the Ogres</w:t>
       </w:r>
     </w:p>
     <w:p>
@@ -132,7 +241,7 @@
           <w:szCs w:val="24"/>
           <w:lang w:val="en-US"/>
         </w:rPr>
-        <w:t>War with the Ogres</w:t>
+        <w:t>Demons</w:t>
       </w:r>
     </w:p>
     <w:p>
@@ -156,53 +265,84 @@
           <w:szCs w:val="24"/>
           <w:lang w:val="en-US"/>
         </w:rPr>
-        <w:t>Demons</w:t>
-      </w:r>
-    </w:p>
-    <w:p>
-      <w:pPr>
-        <w:pStyle w:val="Listeafsnit"/>
-        <w:numPr>
-          <w:ilvl w:val="0"/>
-          <w:numId w:val="1"/>
-        </w:numPr>
-        <w:rPr>
-          <w:rFonts w:ascii="Comic Sans MS" w:hAnsi="Comic Sans MS"/>
-          <w:sz w:val="24"/>
-          <w:szCs w:val="24"/>
-          <w:lang w:val="en-US"/>
-        </w:rPr>
-      </w:pPr>
-      <w:r>
-        <w:rPr>
-          <w:rFonts w:ascii="Comic Sans MS" w:hAnsi="Comic Sans MS"/>
-          <w:sz w:val="24"/>
-          <w:szCs w:val="24"/>
-          <w:lang w:val="en-US"/>
-        </w:rPr>
-        <w:t>Death of Grommash Hellscream</w:t>
-      </w:r>
-    </w:p>
-    <w:p>
-      <w:pPr>
-        <w:rPr>
-          <w:rFonts w:ascii="Comic Sans MS" w:hAnsi="Comic Sans MS"/>
-          <w:sz w:val="24"/>
-          <w:szCs w:val="24"/>
-          <w:u w:val="single"/>
-          <w:lang w:val="en-US"/>
-        </w:rPr>
-      </w:pPr>
-      <w:r>
-        <w:rPr>
-          <w:rFonts w:ascii="Comic Sans MS" w:hAnsi="Comic Sans MS"/>
-          <w:sz w:val="24"/>
-          <w:szCs w:val="24"/>
-          <w:u w:val="single"/>
-          <w:lang w:val="en-US"/>
-        </w:rPr>
-        <w:t>Garrosh Hellscream</w:t>
-      </w:r>
+        <w:t xml:space="preserve">Death of </w:t>
+      </w:r>
+      <w:proofErr w:type="spellStart"/>
+      <w:r>
+        <w:rPr>
+          <w:rFonts w:ascii="Comic Sans MS" w:hAnsi="Comic Sans MS"/>
+          <w:sz w:val="24"/>
+          <w:szCs w:val="24"/>
+          <w:lang w:val="en-US"/>
+        </w:rPr>
+        <w:t>Grommash</w:t>
+      </w:r>
+      <w:proofErr w:type="spellEnd"/>
+      <w:r>
+        <w:rPr>
+          <w:rFonts w:ascii="Comic Sans MS" w:hAnsi="Comic Sans MS"/>
+          <w:sz w:val="24"/>
+          <w:szCs w:val="24"/>
+          <w:lang w:val="en-US"/>
+        </w:rPr>
+        <w:t xml:space="preserve"> </w:t>
+      </w:r>
+      <w:proofErr w:type="spellStart"/>
+      <w:r>
+        <w:rPr>
+          <w:rFonts w:ascii="Comic Sans MS" w:hAnsi="Comic Sans MS"/>
+          <w:sz w:val="24"/>
+          <w:szCs w:val="24"/>
+          <w:lang w:val="en-US"/>
+        </w:rPr>
+        <w:t>Hellscream</w:t>
+      </w:r>
+      <w:proofErr w:type="spellEnd"/>
+    </w:p>
+    <w:p>
+      <w:pPr>
+        <w:rPr>
+          <w:rFonts w:ascii="Comic Sans MS" w:hAnsi="Comic Sans MS"/>
+          <w:sz w:val="24"/>
+          <w:szCs w:val="24"/>
+          <w:u w:val="single"/>
+          <w:lang w:val="en-US"/>
+        </w:rPr>
+      </w:pPr>
+      <w:proofErr w:type="spellStart"/>
+      <w:r>
+        <w:rPr>
+          <w:rFonts w:ascii="Comic Sans MS" w:hAnsi="Comic Sans MS"/>
+          <w:sz w:val="24"/>
+          <w:szCs w:val="24"/>
+          <w:u w:val="single"/>
+          <w:lang w:val="en-US"/>
+        </w:rPr>
+        <w:t>Garrosh</w:t>
+      </w:r>
+      <w:proofErr w:type="spellEnd"/>
+      <w:r>
+        <w:rPr>
+          <w:rFonts w:ascii="Comic Sans MS" w:hAnsi="Comic Sans MS"/>
+          <w:sz w:val="24"/>
+          <w:szCs w:val="24"/>
+          <w:u w:val="single"/>
+          <w:lang w:val="en-US"/>
+        </w:rPr>
+        <w:t xml:space="preserve"> </w:t>
+      </w:r>
+      <w:proofErr w:type="spellStart"/>
+      <w:r>
+        <w:rPr>
+          <w:rFonts w:ascii="Comic Sans MS" w:hAnsi="Comic Sans MS"/>
+          <w:sz w:val="24"/>
+          <w:szCs w:val="24"/>
+          <w:u w:val="single"/>
+          <w:lang w:val="en-US"/>
+        </w:rPr>
+        <w:t>Hellscream</w:t>
+      </w:r>
+      <w:proofErr w:type="spellEnd"/>
     </w:p>
     <w:p>
       <w:pPr>
@@ -226,8 +366,19 @@
           <w:szCs w:val="24"/>
           <w:lang w:val="en-US"/>
         </w:rPr>
-        <w:t>The son of Grom</w:t>
-      </w:r>
+        <w:t xml:space="preserve">The son of </w:t>
+      </w:r>
+      <w:proofErr w:type="spellStart"/>
+      <w:r>
+        <w:rPr>
+          <w:rFonts w:ascii="Comic Sans MS" w:hAnsi="Comic Sans MS"/>
+          <w:sz w:val="24"/>
+          <w:szCs w:val="24"/>
+          <w:lang w:val="en-US"/>
+        </w:rPr>
+        <w:t>Grom</w:t>
+      </w:r>
+      <w:proofErr w:type="spellEnd"/>
     </w:p>
     <w:p>
       <w:pPr>
@@ -244,14 +395,25 @@
           <w:lang w:val="en-US"/>
         </w:rPr>
       </w:pPr>
-      <w:r>
-        <w:rPr>
-          <w:rFonts w:ascii="Comic Sans MS" w:hAnsi="Comic Sans MS"/>
-          <w:sz w:val="24"/>
-          <w:szCs w:val="24"/>
-          <w:lang w:val="en-US"/>
-        </w:rPr>
-        <w:t>Warchief of the Horde</w:t>
+      <w:proofErr w:type="spellStart"/>
+      <w:r>
+        <w:rPr>
+          <w:rFonts w:ascii="Comic Sans MS" w:hAnsi="Comic Sans MS"/>
+          <w:sz w:val="24"/>
+          <w:szCs w:val="24"/>
+          <w:lang w:val="en-US"/>
+        </w:rPr>
+        <w:t>Warchief</w:t>
+      </w:r>
+      <w:proofErr w:type="spellEnd"/>
+      <w:r>
+        <w:rPr>
+          <w:rFonts w:ascii="Comic Sans MS" w:hAnsi="Comic Sans MS"/>
+          <w:sz w:val="24"/>
+          <w:szCs w:val="24"/>
+          <w:lang w:val="en-US"/>
+        </w:rPr>
+        <w:t xml:space="preserve"> of the Horde</w:t>
       </w:r>
     </w:p>
     <w:p>
@@ -301,7 +463,27 @@
           <w:szCs w:val="24"/>
           <w:lang w:val="en-US"/>
         </w:rPr>
-        <w:t>The Pandaria Campaign</w:t>
+        <w:t xml:space="preserve">The </w:t>
+      </w:r>
+      <w:proofErr w:type="spellStart"/>
+      <w:r>
+        <w:rPr>
+          <w:rFonts w:ascii="Comic Sans MS" w:hAnsi="Comic Sans MS"/>
+          <w:sz w:val="24"/>
+          <w:szCs w:val="24"/>
+          <w:lang w:val="en-US"/>
+        </w:rPr>
+        <w:t>Pandaria</w:t>
+      </w:r>
+      <w:proofErr w:type="spellEnd"/>
+      <w:r>
+        <w:rPr>
+          <w:rFonts w:ascii="Comic Sans MS" w:hAnsi="Comic Sans MS"/>
+          <w:sz w:val="24"/>
+          <w:szCs w:val="24"/>
+          <w:lang w:val="en-US"/>
+        </w:rPr>
+        <w:t xml:space="preserve"> Campaign</w:t>
       </w:r>
     </w:p>
     <w:p>
@@ -326,53 +508,81 @@
           <w:szCs w:val="24"/>
           <w:lang w:val="en-US"/>
         </w:rPr>
-        <w:t>Horde Civil War</w:t>
-      </w:r>
-    </w:p>
-    <w:p>
-      <w:pPr>
-        <w:pStyle w:val="Listeafsnit"/>
-        <w:numPr>
-          <w:ilvl w:val="0"/>
-          <w:numId w:val="2"/>
-        </w:numPr>
-        <w:rPr>
-          <w:rFonts w:ascii="Comic Sans MS" w:hAnsi="Comic Sans MS"/>
-          <w:sz w:val="24"/>
-          <w:szCs w:val="24"/>
-          <w:u w:val="single"/>
-          <w:lang w:val="en-US"/>
-        </w:rPr>
-      </w:pPr>
-      <w:r>
-        <w:rPr>
-          <w:rFonts w:ascii="Comic Sans MS" w:hAnsi="Comic Sans MS"/>
-          <w:sz w:val="24"/>
-          <w:szCs w:val="24"/>
-          <w:lang w:val="en-US"/>
-        </w:rPr>
-        <w:t>Death of Garrosh Hellscream</w:t>
-      </w:r>
-    </w:p>
-    <w:p>
-      <w:pPr>
-        <w:rPr>
-          <w:rFonts w:ascii="Comic Sans MS" w:hAnsi="Comic Sans MS"/>
-          <w:sz w:val="24"/>
-          <w:szCs w:val="24"/>
-          <w:u w:val="single"/>
-          <w:lang w:val="en-US"/>
-        </w:rPr>
-      </w:pPr>
-      <w:r>
-        <w:rPr>
-          <w:rFonts w:ascii="Comic Sans MS" w:hAnsi="Comic Sans MS"/>
-          <w:sz w:val="24"/>
-          <w:szCs w:val="24"/>
-          <w:u w:val="single"/>
-          <w:lang w:val="en-US"/>
-        </w:rPr>
-        <w:t>The Warsong</w:t>
+        <w:t xml:space="preserve">Death of </w:t>
+      </w:r>
+      <w:proofErr w:type="spellStart"/>
+      <w:r>
+        <w:rPr>
+          <w:rFonts w:ascii="Comic Sans MS" w:hAnsi="Comic Sans MS"/>
+          <w:sz w:val="24"/>
+          <w:szCs w:val="24"/>
+          <w:lang w:val="en-US"/>
+        </w:rPr>
+        <w:t>Garrosh</w:t>
+      </w:r>
+      <w:proofErr w:type="spellEnd"/>
+      <w:r>
+        <w:rPr>
+          <w:rFonts w:ascii="Comic Sans MS" w:hAnsi="Comic Sans MS"/>
+          <w:sz w:val="24"/>
+          <w:szCs w:val="24"/>
+          <w:lang w:val="en-US"/>
+        </w:rPr>
+        <w:t xml:space="preserve"> </w:t>
+      </w:r>
+      <w:proofErr w:type="spellStart"/>
+      <w:r>
+        <w:rPr>
+          <w:rFonts w:ascii="Comic Sans MS" w:hAnsi="Comic Sans MS"/>
+          <w:sz w:val="24"/>
+          <w:szCs w:val="24"/>
+          <w:lang w:val="en-US"/>
+        </w:rPr>
+        <w:t>Hellscream</w:t>
+      </w:r>
+      <w:proofErr w:type="spellEnd"/>
+    </w:p>
+    <w:p>
+      <w:pPr>
+        <w:rPr>
+          <w:rFonts w:ascii="Comic Sans MS" w:hAnsi="Comic Sans MS"/>
+          <w:sz w:val="24"/>
+          <w:szCs w:val="24"/>
+          <w:u w:val="single"/>
+          <w:lang w:val="en-US"/>
+        </w:rPr>
+      </w:pPr>
+      <w:r>
+        <w:rPr>
+          <w:rFonts w:ascii="Comic Sans MS" w:hAnsi="Comic Sans MS"/>
+          <w:sz w:val="24"/>
+          <w:szCs w:val="24"/>
+          <w:u w:val="single"/>
+          <w:lang w:val="en-US"/>
+        </w:rPr>
+        <w:t xml:space="preserve">The </w:t>
+      </w:r>
+      <w:proofErr w:type="spellStart"/>
+      <w:r>
+        <w:rPr>
+          <w:rFonts w:ascii="Comic Sans MS" w:hAnsi="Comic Sans MS"/>
+          <w:sz w:val="24"/>
+          <w:szCs w:val="24"/>
+          <w:u w:val="single"/>
+          <w:lang w:val="en-US"/>
+        </w:rPr>
+        <w:t>Warsong</w:t>
+      </w:r>
+      <w:proofErr w:type="spellEnd"/>
+      <w:r>
+        <w:rPr>
+          <w:rFonts w:ascii="Comic Sans MS" w:hAnsi="Comic Sans MS"/>
+          <w:sz w:val="24"/>
+          <w:szCs w:val="24"/>
+          <w:u w:val="single"/>
+          <w:lang w:val="en-US"/>
+        </w:rPr>
+        <w:t xml:space="preserve"> Clan</w:t>
       </w:r>
     </w:p>
     <w:p>
@@ -397,7 +607,27 @@
           <w:szCs w:val="24"/>
           <w:lang w:val="en-US"/>
         </w:rPr>
-        <w:t>First of the Warsong (Origins)</w:t>
+        <w:t xml:space="preserve">First of the </w:t>
+      </w:r>
+      <w:proofErr w:type="spellStart"/>
+      <w:r>
+        <w:rPr>
+          <w:rFonts w:ascii="Comic Sans MS" w:hAnsi="Comic Sans MS"/>
+          <w:sz w:val="24"/>
+          <w:szCs w:val="24"/>
+          <w:lang w:val="en-US"/>
+        </w:rPr>
+        <w:t>Warsong</w:t>
+      </w:r>
+      <w:proofErr w:type="spellEnd"/>
+      <w:r>
+        <w:rPr>
+          <w:rFonts w:ascii="Comic Sans MS" w:hAnsi="Comic Sans MS"/>
+          <w:sz w:val="24"/>
+          <w:szCs w:val="24"/>
+          <w:lang w:val="en-US"/>
+        </w:rPr>
+        <w:t xml:space="preserve"> (Origins)</w:t>
       </w:r>
     </w:p>
     <w:p>
@@ -415,14 +645,25 @@
           <w:lang w:val="en-US"/>
         </w:rPr>
       </w:pPr>
-      <w:r>
-        <w:rPr>
-          <w:rFonts w:ascii="Comic Sans MS" w:hAnsi="Comic Sans MS"/>
-          <w:sz w:val="24"/>
-          <w:szCs w:val="24"/>
-          <w:lang w:val="en-US"/>
-        </w:rPr>
-        <w:t>Grom´s leadership</w:t>
+      <w:proofErr w:type="spellStart"/>
+      <w:r>
+        <w:rPr>
+          <w:rFonts w:ascii="Comic Sans MS" w:hAnsi="Comic Sans MS"/>
+          <w:sz w:val="24"/>
+          <w:szCs w:val="24"/>
+          <w:lang w:val="en-US"/>
+        </w:rPr>
+        <w:t>Grom´s</w:t>
+      </w:r>
+      <w:proofErr w:type="spellEnd"/>
+      <w:r>
+        <w:rPr>
+          <w:rFonts w:ascii="Comic Sans MS" w:hAnsi="Comic Sans MS"/>
+          <w:sz w:val="24"/>
+          <w:szCs w:val="24"/>
+          <w:lang w:val="en-US"/>
+        </w:rPr>
+        <w:t xml:space="preserve"> leadership</w:t>
       </w:r>
     </w:p>
     <w:p>
@@ -440,14 +681,25 @@
           <w:lang w:val="en-US"/>
         </w:rPr>
       </w:pPr>
-      <w:r>
-        <w:rPr>
-          <w:rFonts w:ascii="Comic Sans MS" w:hAnsi="Comic Sans MS"/>
-          <w:sz w:val="24"/>
-          <w:szCs w:val="24"/>
-          <w:lang w:val="en-US"/>
-        </w:rPr>
-        <w:t>Garrosh´s leadership</w:t>
+      <w:proofErr w:type="spellStart"/>
+      <w:r>
+        <w:rPr>
+          <w:rFonts w:ascii="Comic Sans MS" w:hAnsi="Comic Sans MS"/>
+          <w:sz w:val="24"/>
+          <w:szCs w:val="24"/>
+          <w:lang w:val="en-US"/>
+        </w:rPr>
+        <w:t>Garrosh´s</w:t>
+      </w:r>
+      <w:proofErr w:type="spellEnd"/>
+      <w:r>
+        <w:rPr>
+          <w:rFonts w:ascii="Comic Sans MS" w:hAnsi="Comic Sans MS"/>
+          <w:sz w:val="24"/>
+          <w:szCs w:val="24"/>
+          <w:lang w:val="en-US"/>
+        </w:rPr>
+        <w:t xml:space="preserve"> leadership</w:t>
       </w:r>
     </w:p>
     <w:p>
@@ -472,28 +724,48 @@
           <w:szCs w:val="24"/>
           <w:lang w:val="en-US"/>
         </w:rPr>
-        <w:t>Where are The Warsong today?</w:t>
-      </w:r>
-    </w:p>
-    <w:p>
-      <w:pPr>
-        <w:rPr>
-          <w:rFonts w:ascii="Comic Sans MS" w:hAnsi="Comic Sans MS"/>
-          <w:sz w:val="24"/>
-          <w:szCs w:val="24"/>
-          <w:u w:val="single"/>
-          <w:lang w:val="en-US"/>
-        </w:rPr>
-      </w:pPr>
-      <w:r>
-        <w:rPr>
-          <w:rFonts w:ascii="Comic Sans MS" w:hAnsi="Comic Sans MS"/>
-          <w:sz w:val="24"/>
-          <w:szCs w:val="24"/>
-          <w:u w:val="single"/>
-          <w:lang w:val="en-US"/>
-        </w:rPr>
-        <w:t>The War Of The Clans</w:t>
+        <w:t xml:space="preserve">Where are The </w:t>
+      </w:r>
+      <w:proofErr w:type="spellStart"/>
+      <w:r>
+        <w:rPr>
+          <w:rFonts w:ascii="Comic Sans MS" w:hAnsi="Comic Sans MS"/>
+          <w:sz w:val="24"/>
+          <w:szCs w:val="24"/>
+          <w:lang w:val="en-US"/>
+        </w:rPr>
+        <w:t>Warsong</w:t>
+      </w:r>
+      <w:proofErr w:type="spellEnd"/>
+      <w:r>
+        <w:rPr>
+          <w:rFonts w:ascii="Comic Sans MS" w:hAnsi="Comic Sans MS"/>
+          <w:sz w:val="24"/>
+          <w:szCs w:val="24"/>
+          <w:lang w:val="en-US"/>
+        </w:rPr>
+        <w:t xml:space="preserve"> today?</w:t>
+      </w:r>
+    </w:p>
+    <w:p>
+      <w:pPr>
+        <w:rPr>
+          <w:rFonts w:ascii="Comic Sans MS" w:hAnsi="Comic Sans MS"/>
+          <w:sz w:val="24"/>
+          <w:szCs w:val="24"/>
+          <w:u w:val="single"/>
+          <w:lang w:val="en-US"/>
+        </w:rPr>
+      </w:pPr>
+      <w:r>
+        <w:rPr>
+          <w:rFonts w:ascii="Comic Sans MS" w:hAnsi="Comic Sans MS"/>
+          <w:sz w:val="24"/>
+          <w:szCs w:val="24"/>
+          <w:u w:val="single"/>
+          <w:lang w:val="en-US"/>
+        </w:rPr>
+        <w:t>News</w:t>
       </w:r>
     </w:p>
     <w:p>
@@ -501,47 +773,107 @@
         <w:pStyle w:val="Listeafsnit"/>
         <w:numPr>
           <w:ilvl w:val="0"/>
-          <w:numId w:val="4"/>
+          <w:numId w:val="5"/>
         </w:numPr>
         <w:rPr>
           <w:rFonts w:ascii="Comic Sans MS" w:hAnsi="Comic Sans MS"/>
           <w:sz w:val="24"/>
           <w:szCs w:val="24"/>
-          <w:lang w:val="en-US"/>
-        </w:rPr>
-      </w:pPr>
-      <w:r>
-        <w:rPr>
-          <w:rFonts w:ascii="Comic Sans MS" w:hAnsi="Comic Sans MS"/>
-          <w:sz w:val="24"/>
-          <w:szCs w:val="24"/>
-          <w:lang w:val="en-US"/>
-        </w:rPr>
-        <w:t>How did it start?</w:t>
-      </w:r>
+          <w:u w:val="single"/>
+          <w:lang w:val="en-US"/>
+        </w:rPr>
+      </w:pPr>
+      <w:r>
+        <w:rPr>
+          <w:rFonts w:ascii="Comic Sans MS" w:hAnsi="Comic Sans MS"/>
+          <w:sz w:val="24"/>
+          <w:szCs w:val="24"/>
+          <w:u w:val="single"/>
+          <w:lang w:val="en-US"/>
+        </w:rPr>
+        <w:t xml:space="preserve">The </w:t>
+      </w:r>
+      <w:proofErr w:type="spellStart"/>
+      <w:r>
+        <w:rPr>
+          <w:rFonts w:ascii="Comic Sans MS" w:hAnsi="Comic Sans MS"/>
+          <w:sz w:val="24"/>
+          <w:szCs w:val="24"/>
+          <w:u w:val="single"/>
+          <w:lang w:val="en-US"/>
+        </w:rPr>
+        <w:t>Mag´har</w:t>
+      </w:r>
+      <w:proofErr w:type="spellEnd"/>
+      <w:r>
+        <w:rPr>
+          <w:rFonts w:ascii="Comic Sans MS" w:hAnsi="Comic Sans MS"/>
+          <w:sz w:val="24"/>
+          <w:szCs w:val="24"/>
+          <w:u w:val="single"/>
+          <w:lang w:val="en-US"/>
+        </w:rPr>
+        <w:t xml:space="preserve"> </w:t>
+      </w:r>
+      <w:proofErr w:type="spellStart"/>
+      <w:r>
+        <w:rPr>
+          <w:rFonts w:ascii="Comic Sans MS" w:hAnsi="Comic Sans MS"/>
+          <w:sz w:val="24"/>
+          <w:szCs w:val="24"/>
+          <w:u w:val="single"/>
+          <w:lang w:val="en-US"/>
+        </w:rPr>
+        <w:t>Orcs</w:t>
+      </w:r>
+      <w:proofErr w:type="spellEnd"/>
     </w:p>
     <w:p>
       <w:pPr>
         <w:pStyle w:val="Listeafsnit"/>
         <w:numPr>
           <w:ilvl w:val="0"/>
-          <w:numId w:val="4"/>
+          <w:numId w:val="5"/>
         </w:numPr>
         <w:rPr>
           <w:rFonts w:ascii="Comic Sans MS" w:hAnsi="Comic Sans MS"/>
           <w:sz w:val="24"/>
           <w:szCs w:val="24"/>
-          <w:lang w:val="en-US"/>
-        </w:rPr>
-      </w:pPr>
-      <w:r>
-        <w:rPr>
-          <w:rFonts w:ascii="Comic Sans MS" w:hAnsi="Comic Sans MS"/>
-          <w:sz w:val="24"/>
-          <w:szCs w:val="24"/>
-          <w:lang w:val="en-US"/>
-        </w:rPr>
-        <w:t>Who was involved (tribes and clans)</w:t>
+          <w:u w:val="single"/>
+          <w:lang w:val="en-US"/>
+        </w:rPr>
+      </w:pPr>
+      <w:r>
+        <w:rPr>
+          <w:rFonts w:ascii="Comic Sans MS" w:hAnsi="Comic Sans MS"/>
+          <w:sz w:val="24"/>
+          <w:szCs w:val="24"/>
+          <w:u w:val="single"/>
+          <w:lang w:val="en-US"/>
+        </w:rPr>
+        <w:t xml:space="preserve">BFA (Battle For </w:t>
+      </w:r>
+      <w:proofErr w:type="spellStart"/>
+      <w:r>
+        <w:rPr>
+          <w:rFonts w:ascii="Comic Sans MS" w:hAnsi="Comic Sans MS"/>
+          <w:sz w:val="24"/>
+          <w:szCs w:val="24"/>
+          <w:u w:val="single"/>
+          <w:lang w:val="en-US"/>
+        </w:rPr>
+        <w:t>Azeroth</w:t>
+      </w:r>
+      <w:proofErr w:type="spellEnd"/>
+      <w:r>
+        <w:rPr>
+          <w:rFonts w:ascii="Comic Sans MS" w:hAnsi="Comic Sans MS"/>
+          <w:sz w:val="24"/>
+          <w:szCs w:val="24"/>
+          <w:u w:val="single"/>
+          <w:lang w:val="en-US"/>
+        </w:rPr>
+        <w:t>)</w:t>
       </w:r>
     </w:p>
     <w:p>
@@ -549,23 +881,85 @@
         <w:pStyle w:val="Listeafsnit"/>
         <w:numPr>
           <w:ilvl w:val="0"/>
-          <w:numId w:val="4"/>
+          <w:numId w:val="5"/>
         </w:numPr>
         <w:rPr>
           <w:rFonts w:ascii="Comic Sans MS" w:hAnsi="Comic Sans MS"/>
           <w:sz w:val="24"/>
           <w:szCs w:val="24"/>
-          <w:lang w:val="en-US"/>
-        </w:rPr>
-      </w:pPr>
-      <w:r>
-        <w:rPr>
-          <w:rFonts w:ascii="Comic Sans MS" w:hAnsi="Comic Sans MS"/>
-          <w:sz w:val="24"/>
-          <w:szCs w:val="24"/>
-          <w:lang w:val="en-US"/>
-        </w:rPr>
-        <w:t>Who won War Of The Clans?</w:t>
+          <w:u w:val="single"/>
+          <w:lang w:val="en-US"/>
+        </w:rPr>
+      </w:pPr>
+      <w:r>
+        <w:rPr>
+          <w:rFonts w:ascii="Comic Sans MS" w:hAnsi="Comic Sans MS"/>
+          <w:sz w:val="24"/>
+          <w:szCs w:val="24"/>
+          <w:u w:val="single"/>
+          <w:lang w:val="en-US"/>
+        </w:rPr>
+        <w:t xml:space="preserve">Upcoming changes in </w:t>
+      </w:r>
+      <w:proofErr w:type="spellStart"/>
+      <w:r>
+        <w:rPr>
+          <w:rFonts w:ascii="Comic Sans MS" w:hAnsi="Comic Sans MS"/>
+          <w:sz w:val="24"/>
+          <w:szCs w:val="24"/>
+          <w:u w:val="single"/>
+          <w:lang w:val="en-US"/>
+        </w:rPr>
+        <w:t>WoW</w:t>
+      </w:r>
+      <w:proofErr w:type="spellEnd"/>
+    </w:p>
+    <w:p>
+      <w:pPr>
+        <w:pStyle w:val="Listeafsnit"/>
+        <w:numPr>
+          <w:ilvl w:val="0"/>
+          <w:numId w:val="5"/>
+        </w:numPr>
+        <w:rPr>
+          <w:rFonts w:ascii="Comic Sans MS" w:hAnsi="Comic Sans MS"/>
+          <w:sz w:val="24"/>
+          <w:szCs w:val="24"/>
+          <w:u w:val="single"/>
+          <w:lang w:val="en-US"/>
+        </w:rPr>
+      </w:pPr>
+      <w:r>
+        <w:rPr>
+          <w:rFonts w:ascii="Comic Sans MS" w:hAnsi="Comic Sans MS"/>
+          <w:sz w:val="24"/>
+          <w:szCs w:val="24"/>
+          <w:u w:val="single"/>
+          <w:lang w:val="en-US"/>
+        </w:rPr>
+        <w:t xml:space="preserve">Blizzard and </w:t>
+      </w:r>
+      <w:proofErr w:type="spellStart"/>
+      <w:r>
+        <w:rPr>
+          <w:rFonts w:ascii="Comic Sans MS" w:hAnsi="Comic Sans MS"/>
+          <w:sz w:val="24"/>
+          <w:szCs w:val="24"/>
+          <w:u w:val="single"/>
+          <w:lang w:val="en-US"/>
+        </w:rPr>
+        <w:t>Wowhead</w:t>
+      </w:r>
+      <w:proofErr w:type="spellEnd"/>
+      <w:r>
+        <w:rPr>
+          <w:rFonts w:ascii="Comic Sans MS" w:hAnsi="Comic Sans MS"/>
+          <w:sz w:val="24"/>
+          <w:szCs w:val="24"/>
+          <w:u w:val="single"/>
+          <w:lang w:val="en-US"/>
+        </w:rPr>
+        <w:t xml:space="preserve"> links</w:t>
       </w:r>
     </w:p>
     <w:sectPr>
@@ -920,6 +1314,119 @@
     </w:lvl>
   </w:abstractNum>
   <w:abstractNum w:abstractNumId="3">
+    <w:nsid w:val="678D4B36"/>
+    <w:multiLevelType w:val="hybridMultilevel"/>
+    <w:tmpl w:val="59769400"/>
+    <w:lvl w:ilvl="0" w:tplc="04060001">
+      <w:start w:val="1"/>
+      <w:numFmt w:val="bullet"/>
+      <w:lvlText w:val=""/>
+      <w:lvlJc w:val="left"/>
+      <w:pPr>
+        <w:ind w:left="720" w:hanging="360"/>
+      </w:pPr>
+      <w:rPr>
+        <w:rFonts w:ascii="Symbol" w:hAnsi="Symbol" w:hint="default"/>
+      </w:rPr>
+    </w:lvl>
+    <w:lvl w:ilvl="1" w:tplc="04060003" w:tentative="1">
+      <w:start w:val="1"/>
+      <w:numFmt w:val="bullet"/>
+      <w:lvlText w:val="o"/>
+      <w:lvlJc w:val="left"/>
+      <w:pPr>
+        <w:ind w:left="1440" w:hanging="360"/>
+      </w:pPr>
+      <w:rPr>
+        <w:rFonts w:ascii="Courier New" w:hAnsi="Courier New" w:cs="Courier New" w:hint="default"/>
+      </w:rPr>
+    </w:lvl>
+    <w:lvl w:ilvl="2" w:tplc="04060005" w:tentative="1">
+      <w:start w:val="1"/>
+      <w:numFmt w:val="bullet"/>
+      <w:lvlText w:val=""/>
+      <w:lvlJc w:val="left"/>
+      <w:pPr>
+        <w:ind w:left="2160" w:hanging="360"/>
+      </w:pPr>
+      <w:rPr>
+        <w:rFonts w:ascii="Wingdings" w:hAnsi="Wingdings" w:hint="default"/>
+      </w:rPr>
+    </w:lvl>
+    <w:lvl w:ilvl="3" w:tplc="04060001" w:tentative="1">
+      <w:start w:val="1"/>
+      <w:numFmt w:val="bullet"/>
+      <w:lvlText w:val=""/>
+      <w:lvlJc w:val="left"/>
+      <w:pPr>
+        <w:ind w:left="2880" w:hanging="360"/>
+      </w:pPr>
+      <w:rPr>
+        <w:rFonts w:ascii="Symbol" w:hAnsi="Symbol" w:hint="default"/>
+      </w:rPr>
+    </w:lvl>
+    <w:lvl w:ilvl="4" w:tplc="04060003" w:tentative="1">
+      <w:start w:val="1"/>
+      <w:numFmt w:val="bullet"/>
+      <w:lvlText w:val="o"/>
+      <w:lvlJc w:val="left"/>
+      <w:pPr>
+        <w:ind w:left="3600" w:hanging="360"/>
+      </w:pPr>
+      <w:rPr>
+        <w:rFonts w:ascii="Courier New" w:hAnsi="Courier New" w:cs="Courier New" w:hint="default"/>
+      </w:rPr>
+    </w:lvl>
+    <w:lvl w:ilvl="5" w:tplc="04060005" w:tentative="1">
+      <w:start w:val="1"/>
+      <w:numFmt w:val="bullet"/>
+      <w:lvlText w:val=""/>
+      <w:lvlJc w:val="left"/>
+      <w:pPr>
+        <w:ind w:left="4320" w:hanging="360"/>
+      </w:pPr>
+      <w:rPr>
+        <w:rFonts w:ascii="Wingdings" w:hAnsi="Wingdings" w:hint="default"/>
+      </w:rPr>
+    </w:lvl>
+    <w:lvl w:ilvl="6" w:tplc="04060001" w:tentative="1">
+      <w:start w:val="1"/>
+      <w:numFmt w:val="bullet"/>
+      <w:lvlText w:val=""/>
+      <w:lvlJc w:val="left"/>
+      <w:pPr>
+        <w:ind w:left="5040" w:hanging="360"/>
+      </w:pPr>
+      <w:rPr>
+        <w:rFonts w:ascii="Symbol" w:hAnsi="Symbol" w:hint="default"/>
+      </w:rPr>
+    </w:lvl>
+    <w:lvl w:ilvl="7" w:tplc="04060003" w:tentative="1">
+      <w:start w:val="1"/>
+      <w:numFmt w:val="bullet"/>
+      <w:lvlText w:val="o"/>
+      <w:lvlJc w:val="left"/>
+      <w:pPr>
+        <w:ind w:left="5760" w:hanging="360"/>
+      </w:pPr>
+      <w:rPr>
+        <w:rFonts w:ascii="Courier New" w:hAnsi="Courier New" w:cs="Courier New" w:hint="default"/>
+      </w:rPr>
+    </w:lvl>
+    <w:lvl w:ilvl="8" w:tplc="04060005" w:tentative="1">
+      <w:start w:val="1"/>
+      <w:numFmt w:val="bullet"/>
+      <w:lvlText w:val=""/>
+      <w:lvlJc w:val="left"/>
+      <w:pPr>
+        <w:ind w:left="6480" w:hanging="360"/>
+      </w:pPr>
+      <w:rPr>
+        <w:rFonts w:ascii="Wingdings" w:hAnsi="Wingdings" w:hint="default"/>
+      </w:rPr>
+    </w:lvl>
+  </w:abstractNum>
+  <w:abstractNum w:abstractNumId="4">
     <w:nsid w:val="7C395EF9"/>
     <w:multiLevelType w:val="hybridMultilevel"/>
     <w:tmpl w:val="A59CD6C0"/>
@@ -1036,13 +1543,16 @@
     <w:abstractNumId w:val="0"/>
   </w:num>
   <w:num w:numId="2">
-    <w:abstractNumId w:val="3"/>
+    <w:abstractNumId w:val="4"/>
   </w:num>
   <w:num w:numId="3">
     <w:abstractNumId w:val="1"/>
   </w:num>
   <w:num w:numId="4">
     <w:abstractNumId w:val="2"/>
+  </w:num>
+  <w:num w:numId="5">
+    <w:abstractNumId w:val="3"/>
   </w:num>
 </w:numbering>
 </file>

</xml_diff>